<commit_message>
coreção no texto, dando destaque as dados vindos da arquivos .xlsx
</commit_message>
<xml_diff>
--- a/RECIBO DE PAGAMENTO DOS DOMINGOS GRAVATAI.docx
+++ b/RECIBO DE PAGAMENTO DOS DOMINGOS GRAVATAI.docx
@@ -6,17 +6,45 @@
       <w:r>
         <w:t>RECIBO DE PAGAMENTO</w:t>
         <w:br/>
-        <w:t xml:space="preserve">    JOSE, inscrito(a) no CPF sob o nº 1234567891234, declaro para os devidos fins ter recebido nesta data, da empresa KFP SERVICE DIGITAL LTDA, inscrita no CNPJ sob o nº 41.230.154/0001-57, a importância de R$100.0 concernente ao pagamento de um domingo trabalhado.</w:t>
+      </w:r>
+      <w:r>
+        <w:rPr>
+          <w:b/>
+          <w:sz w:val="28"/>
+        </w:rPr>
+        <w:t xml:space="preserve">JOSE, </w:t>
+      </w:r>
+      <w:r>
+        <w:t xml:space="preserve">inscrito(a) no CPF sob o nº </w:t>
+      </w:r>
+      <w:r>
+        <w:rPr>
+          <w:b/>
+          <w:sz w:val="28"/>
+        </w:rPr>
+        <w:t>1234567891234</w:t>
+      </w:r>
+      <w:r>
+        <w:t>, declaro para os devidos fins ter recebido nesta data, da empresa KFP SERVICE DIGITAL LTDA, inscrita no CNPJ sob o nº 41.230.154/0001-57, a importância de R$</w:t>
+      </w:r>
+      <w:r>
+        <w:rPr>
+          <w:b/>
+          <w:sz w:val="28"/>
+        </w:rPr>
+        <w:t>100.0</w:t>
+      </w:r>
+      <w:r>
+        <w:t xml:space="preserve"> concernente ao pagamento de um domingo trabalhado.</w:t>
         <w:br/>
         <w:br/>
-        <w:t xml:space="preserve">    Cachoeirinha, 29 de setembro de 2024.</w:t>
+        <w:t>Cachoeirinha, 29 de setembro de 2024.</w:t>
         <w:br/>
         <w:br/>
-        <w:t xml:space="preserve">    _________________________________________________</w:t>
+        <w:t>_________________________________________________</w:t>
         <w:br/>
-        <w:t xml:space="preserve">    Assinatura</w:t>
+        <w:t>Assinatura</w:t>
         <w:br/>
-        <w:t xml:space="preserve">    </w:t>
       </w:r>
     </w:p>
     <w:p>
@@ -28,17 +56,45 @@
       <w:r>
         <w:t>RECIBO DE PAGAMENTO</w:t>
         <w:br/>
-        <w:t xml:space="preserve">    MARIA, inscrito(a) no CPF sob o nº 1234567891234, declaro para os devidos fins ter recebido nesta data, da empresa KFP SERVICE DIGITAL LTDA, inscrita no CNPJ sob o nº 41.230.154/0001-57, a importância de R$50.0 concernente ao pagamento de um domingo trabalhado.</w:t>
+      </w:r>
+      <w:r>
+        <w:rPr>
+          <w:b/>
+          <w:sz w:val="28"/>
+        </w:rPr>
+        <w:t xml:space="preserve">MARIA, </w:t>
+      </w:r>
+      <w:r>
+        <w:t xml:space="preserve">inscrito(a) no CPF sob o nº </w:t>
+      </w:r>
+      <w:r>
+        <w:rPr>
+          <w:b/>
+          <w:sz w:val="28"/>
+        </w:rPr>
+        <w:t>1234567891234</w:t>
+      </w:r>
+      <w:r>
+        <w:t>, declaro para os devidos fins ter recebido nesta data, da empresa KFP SERVICE DIGITAL LTDA, inscrita no CNPJ sob o nº 41.230.154/0001-57, a importância de R$</w:t>
+      </w:r>
+      <w:r>
+        <w:rPr>
+          <w:b/>
+          <w:sz w:val="28"/>
+        </w:rPr>
+        <w:t>50.0</w:t>
+      </w:r>
+      <w:r>
+        <w:t xml:space="preserve"> concernente ao pagamento de um domingo trabalhado.</w:t>
         <w:br/>
         <w:br/>
-        <w:t xml:space="preserve">    Cachoeirinha, 29 de setembro de 2024.</w:t>
+        <w:t>Cachoeirinha, 29 de setembro de 2024.</w:t>
         <w:br/>
         <w:br/>
-        <w:t xml:space="preserve">    _________________________________________________</w:t>
+        <w:t>_________________________________________________</w:t>
         <w:br/>
-        <w:t xml:space="preserve">    Assinatura</w:t>
+        <w:t>Assinatura</w:t>
         <w:br/>
-        <w:t xml:space="preserve">    </w:t>
       </w:r>
     </w:p>
     <w:p>
@@ -50,17 +106,45 @@
       <w:r>
         <w:t>RECIBO DE PAGAMENTO</w:t>
         <w:br/>
-        <w:t xml:space="preserve">    LUIS, inscrito(a) no CPF sob o nº 1234567891234, declaro para os devidos fins ter recebido nesta data, da empresa KFP SERVICE DIGITAL LTDA, inscrita no CNPJ sob o nº 41.230.154/0001-57, a importância de R$50.0 concernente ao pagamento de um domingo trabalhado.</w:t>
+      </w:r>
+      <w:r>
+        <w:rPr>
+          <w:b/>
+          <w:sz w:val="28"/>
+        </w:rPr>
+        <w:t xml:space="preserve">LUIS, </w:t>
+      </w:r>
+      <w:r>
+        <w:t xml:space="preserve">inscrito(a) no CPF sob o nº </w:t>
+      </w:r>
+      <w:r>
+        <w:rPr>
+          <w:b/>
+          <w:sz w:val="28"/>
+        </w:rPr>
+        <w:t>1234567891234</w:t>
+      </w:r>
+      <w:r>
+        <w:t>, declaro para os devidos fins ter recebido nesta data, da empresa KFP SERVICE DIGITAL LTDA, inscrita no CNPJ sob o nº 41.230.154/0001-57, a importância de R$</w:t>
+      </w:r>
+      <w:r>
+        <w:rPr>
+          <w:b/>
+          <w:sz w:val="28"/>
+        </w:rPr>
+        <w:t>50.0</w:t>
+      </w:r>
+      <w:r>
+        <w:t xml:space="preserve"> concernente ao pagamento de um domingo trabalhado.</w:t>
         <w:br/>
         <w:br/>
-        <w:t xml:space="preserve">    Cachoeirinha, 29 de setembro de 2024.</w:t>
+        <w:t>Cachoeirinha, 29 de setembro de 2024.</w:t>
         <w:br/>
         <w:br/>
-        <w:t xml:space="preserve">    _________________________________________________</w:t>
+        <w:t>_________________________________________________</w:t>
         <w:br/>
-        <w:t xml:space="preserve">    Assinatura</w:t>
+        <w:t>Assinatura</w:t>
         <w:br/>
-        <w:t xml:space="preserve">    </w:t>
       </w:r>
     </w:p>
     <w:p>
@@ -72,17 +156,45 @@
       <w:r>
         <w:t>RECIBO DE PAGAMENTO</w:t>
         <w:br/>
-        <w:t xml:space="preserve">    FERNANDO, inscrito(a) no CPF sob o nº 1234567891234, declaro para os devidos fins ter recebido nesta data, da empresa KFP SERVICE DIGITAL LTDA, inscrita no CNPJ sob o nº 41.230.154/0001-57, a importância de R$50.0 concernente ao pagamento de um domingo trabalhado.</w:t>
+      </w:r>
+      <w:r>
+        <w:rPr>
+          <w:b/>
+          <w:sz w:val="28"/>
+        </w:rPr>
+        <w:t xml:space="preserve">FERNANDO, </w:t>
+      </w:r>
+      <w:r>
+        <w:t xml:space="preserve">inscrito(a) no CPF sob o nº </w:t>
+      </w:r>
+      <w:r>
+        <w:rPr>
+          <w:b/>
+          <w:sz w:val="28"/>
+        </w:rPr>
+        <w:t>1234567891234</w:t>
+      </w:r>
+      <w:r>
+        <w:t>, declaro para os devidos fins ter recebido nesta data, da empresa KFP SERVICE DIGITAL LTDA, inscrita no CNPJ sob o nº 41.230.154/0001-57, a importância de R$</w:t>
+      </w:r>
+      <w:r>
+        <w:rPr>
+          <w:b/>
+          <w:sz w:val="28"/>
+        </w:rPr>
+        <w:t>50.0</w:t>
+      </w:r>
+      <w:r>
+        <w:t xml:space="preserve"> concernente ao pagamento de um domingo trabalhado.</w:t>
         <w:br/>
         <w:br/>
-        <w:t xml:space="preserve">    Cachoeirinha, 29 de setembro de 2024.</w:t>
+        <w:t>Cachoeirinha, 29 de setembro de 2024.</w:t>
         <w:br/>
         <w:br/>
-        <w:t xml:space="preserve">    _________________________________________________</w:t>
+        <w:t>_________________________________________________</w:t>
         <w:br/>
-        <w:t xml:space="preserve">    Assinatura</w:t>
+        <w:t>Assinatura</w:t>
         <w:br/>
-        <w:t xml:space="preserve">    </w:t>
       </w:r>
     </w:p>
     <w:p>
@@ -94,17 +206,45 @@
       <w:r>
         <w:t>RECIBO DE PAGAMENTO</w:t>
         <w:br/>
-        <w:t xml:space="preserve">    MATEUS, inscrito(a) no CPF sob o nº 1234567891234, declaro para os devidos fins ter recebido nesta data, da empresa KFP SERVICE DIGITAL LTDA, inscrita no CNPJ sob o nº 41.230.154/0001-57, a importância de R$49.9 concernente ao pagamento de um domingo trabalhado.</w:t>
+      </w:r>
+      <w:r>
+        <w:rPr>
+          <w:b/>
+          <w:sz w:val="28"/>
+        </w:rPr>
+        <w:t xml:space="preserve">MATEUS, </w:t>
+      </w:r>
+      <w:r>
+        <w:t xml:space="preserve">inscrito(a) no CPF sob o nº </w:t>
+      </w:r>
+      <w:r>
+        <w:rPr>
+          <w:b/>
+          <w:sz w:val="28"/>
+        </w:rPr>
+        <w:t>1234567891234</w:t>
+      </w:r>
+      <w:r>
+        <w:t>, declaro para os devidos fins ter recebido nesta data, da empresa KFP SERVICE DIGITAL LTDA, inscrita no CNPJ sob o nº 41.230.154/0001-57, a importância de R$</w:t>
+      </w:r>
+      <w:r>
+        <w:rPr>
+          <w:b/>
+          <w:sz w:val="28"/>
+        </w:rPr>
+        <w:t>49.9</w:t>
+      </w:r>
+      <w:r>
+        <w:t xml:space="preserve"> concernente ao pagamento de um domingo trabalhado.</w:t>
         <w:br/>
         <w:br/>
-        <w:t xml:space="preserve">    Cachoeirinha, 29 de setembro de 2024.</w:t>
+        <w:t>Cachoeirinha, 29 de setembro de 2024.</w:t>
         <w:br/>
         <w:br/>
-        <w:t xml:space="preserve">    _________________________________________________</w:t>
+        <w:t>_________________________________________________</w:t>
         <w:br/>
-        <w:t xml:space="preserve">    Assinatura</w:t>
+        <w:t>Assinatura</w:t>
         <w:br/>
-        <w:t xml:space="preserve">    </w:t>
       </w:r>
     </w:p>
     <w:p>
@@ -116,17 +256,45 @@
       <w:r>
         <w:t>RECIBO DE PAGAMENTO</w:t>
         <w:br/>
-        <w:t xml:space="preserve">    JACQUE, inscrito(a) no CPF sob o nº 1234567891234, declaro para os devidos fins ter recebido nesta data, da empresa KFP SERVICE DIGITAL LTDA, inscrita no CNPJ sob o nº 41.230.154/0001-57, a importância de R$49.9 concernente ao pagamento de um domingo trabalhado.</w:t>
+      </w:r>
+      <w:r>
+        <w:rPr>
+          <w:b/>
+          <w:sz w:val="28"/>
+        </w:rPr>
+        <w:t xml:space="preserve">JACQUE, </w:t>
+      </w:r>
+      <w:r>
+        <w:t xml:space="preserve">inscrito(a) no CPF sob o nº </w:t>
+      </w:r>
+      <w:r>
+        <w:rPr>
+          <w:b/>
+          <w:sz w:val="28"/>
+        </w:rPr>
+        <w:t>1234567891234</w:t>
+      </w:r>
+      <w:r>
+        <w:t>, declaro para os devidos fins ter recebido nesta data, da empresa KFP SERVICE DIGITAL LTDA, inscrita no CNPJ sob o nº 41.230.154/0001-57, a importância de R$</w:t>
+      </w:r>
+      <w:r>
+        <w:rPr>
+          <w:b/>
+          <w:sz w:val="28"/>
+        </w:rPr>
+        <w:t>49.9</w:t>
+      </w:r>
+      <w:r>
+        <w:t xml:space="preserve"> concernente ao pagamento de um domingo trabalhado.</w:t>
         <w:br/>
         <w:br/>
-        <w:t xml:space="preserve">    Cachoeirinha, 29 de setembro de 2024.</w:t>
+        <w:t>Cachoeirinha, 29 de setembro de 2024.</w:t>
         <w:br/>
         <w:br/>
-        <w:t xml:space="preserve">    _________________________________________________</w:t>
+        <w:t>_________________________________________________</w:t>
         <w:br/>
-        <w:t xml:space="preserve">    Assinatura</w:t>
+        <w:t>Assinatura</w:t>
         <w:br/>
-        <w:t xml:space="preserve">    </w:t>
       </w:r>
     </w:p>
     <w:p>
@@ -138,17 +306,45 @@
       <w:r>
         <w:t>RECIBO DE PAGAMENTO</w:t>
         <w:br/>
-        <w:t xml:space="preserve">    GRAZI, inscrito(a) no CPF sob o nº 1234567891234, declaro para os devidos fins ter recebido nesta data, da empresa KFP SERVICE DIGITAL LTDA, inscrita no CNPJ sob o nº 41.230.154/0001-57, a importância de R$49.9 concernente ao pagamento de um domingo trabalhado.</w:t>
+      </w:r>
+      <w:r>
+        <w:rPr>
+          <w:b/>
+          <w:sz w:val="28"/>
+        </w:rPr>
+        <w:t xml:space="preserve">GRAZI, </w:t>
+      </w:r>
+      <w:r>
+        <w:t xml:space="preserve">inscrito(a) no CPF sob o nº </w:t>
+      </w:r>
+      <w:r>
+        <w:rPr>
+          <w:b/>
+          <w:sz w:val="28"/>
+        </w:rPr>
+        <w:t>1234567891234</w:t>
+      </w:r>
+      <w:r>
+        <w:t>, declaro para os devidos fins ter recebido nesta data, da empresa KFP SERVICE DIGITAL LTDA, inscrita no CNPJ sob o nº 41.230.154/0001-57, a importância de R$</w:t>
+      </w:r>
+      <w:r>
+        <w:rPr>
+          <w:b/>
+          <w:sz w:val="28"/>
+        </w:rPr>
+        <w:t>49.9</w:t>
+      </w:r>
+      <w:r>
+        <w:t xml:space="preserve"> concernente ao pagamento de um domingo trabalhado.</w:t>
         <w:br/>
         <w:br/>
-        <w:t xml:space="preserve">    Cachoeirinha, 29 de setembro de 2024.</w:t>
+        <w:t>Cachoeirinha, 29 de setembro de 2024.</w:t>
         <w:br/>
         <w:br/>
-        <w:t xml:space="preserve">    _________________________________________________</w:t>
+        <w:t>_________________________________________________</w:t>
         <w:br/>
-        <w:t xml:space="preserve">    Assinatura</w:t>
+        <w:t>Assinatura</w:t>
         <w:br/>
-        <w:t xml:space="preserve">    </w:t>
       </w:r>
     </w:p>
     <w:p>
@@ -160,17 +356,45 @@
       <w:r>
         <w:t>RECIBO DE PAGAMENTO</w:t>
         <w:br/>
-        <w:t xml:space="preserve">    teste final, inscrito(a) no CPF sob o nº 8419028743918, declaro para os devidos fins ter recebido nesta data, da empresa KFP SERVICE DIGITAL LTDA, inscrita no CNPJ sob o nº 41.230.154/0001-57, a importância de R$10051.0 concernente ao pagamento de um domingo trabalhado.</w:t>
+      </w:r>
+      <w:r>
+        <w:rPr>
+          <w:b/>
+          <w:sz w:val="28"/>
+        </w:rPr>
+        <w:t xml:space="preserve">teste final, </w:t>
+      </w:r>
+      <w:r>
+        <w:t xml:space="preserve">inscrito(a) no CPF sob o nº </w:t>
+      </w:r>
+      <w:r>
+        <w:rPr>
+          <w:b/>
+          <w:sz w:val="28"/>
+        </w:rPr>
+        <w:t>8419028743918</w:t>
+      </w:r>
+      <w:r>
+        <w:t>, declaro para os devidos fins ter recebido nesta data, da empresa KFP SERVICE DIGITAL LTDA, inscrita no CNPJ sob o nº 41.230.154/0001-57, a importância de R$</w:t>
+      </w:r>
+      <w:r>
+        <w:rPr>
+          <w:b/>
+          <w:sz w:val="28"/>
+        </w:rPr>
+        <w:t>10051.0</w:t>
+      </w:r>
+      <w:r>
+        <w:t xml:space="preserve"> concernente ao pagamento de um domingo trabalhado.</w:t>
         <w:br/>
         <w:br/>
-        <w:t xml:space="preserve">    Cachoeirinha, 29 de setembro de 2024.</w:t>
+        <w:t>Cachoeirinha, 29 de setembro de 2024.</w:t>
         <w:br/>
         <w:br/>
-        <w:t xml:space="preserve">    _________________________________________________</w:t>
+        <w:t>_________________________________________________</w:t>
         <w:br/>
-        <w:t xml:space="preserve">    Assinatura</w:t>
+        <w:t>Assinatura</w:t>
         <w:br/>
-        <w:t xml:space="preserve">    </w:t>
       </w:r>
     </w:p>
     <w:p>
@@ -182,17 +406,45 @@
       <w:r>
         <w:t>RECIBO DE PAGAMENTO</w:t>
         <w:br/>
-        <w:t xml:space="preserve">    FULANO, inscrito(a) no CPF sob o nº 1234567891234, declaro para os devidos fins ter recebido nesta data, da empresa KFP SERVICE DIGITAL LTDA, inscrita no CNPJ sob o nº 41.230.154/0001-57, a importância de R$35.0 concernente ao pagamento de um domingo trabalhado.</w:t>
+      </w:r>
+      <w:r>
+        <w:rPr>
+          <w:b/>
+          <w:sz w:val="28"/>
+        </w:rPr>
+        <w:t xml:space="preserve">FULANO, </w:t>
+      </w:r>
+      <w:r>
+        <w:t xml:space="preserve">inscrito(a) no CPF sob o nº </w:t>
+      </w:r>
+      <w:r>
+        <w:rPr>
+          <w:b/>
+          <w:sz w:val="28"/>
+        </w:rPr>
+        <w:t>1234567891234</w:t>
+      </w:r>
+      <w:r>
+        <w:t>, declaro para os devidos fins ter recebido nesta data, da empresa KFP SERVICE DIGITAL LTDA, inscrita no CNPJ sob o nº 41.230.154/0001-57, a importância de R$</w:t>
+      </w:r>
+      <w:r>
+        <w:rPr>
+          <w:b/>
+          <w:sz w:val="28"/>
+        </w:rPr>
+        <w:t>35.0</w:t>
+      </w:r>
+      <w:r>
+        <w:t xml:space="preserve"> concernente ao pagamento de um domingo trabalhado.</w:t>
         <w:br/>
         <w:br/>
-        <w:t xml:space="preserve">    Cachoeirinha, 29 de setembro de 2024.</w:t>
+        <w:t>Cachoeirinha, 29 de setembro de 2024.</w:t>
         <w:br/>
         <w:br/>
-        <w:t xml:space="preserve">    _________________________________________________</w:t>
+        <w:t>_________________________________________________</w:t>
         <w:br/>
-        <w:t xml:space="preserve">    Assinatura</w:t>
+        <w:t>Assinatura</w:t>
         <w:br/>
-        <w:t xml:space="preserve">    </w:t>
       </w:r>
     </w:p>
     <w:p>

</xml_diff>

<commit_message>
remover arquivos binários e atualizar leitura de dados do Excel para incluir informações adicionais
</commit_message>
<xml_diff>
--- a/RECIBO DE PAGAMENTO DOS DOMINGOS GRAVATAI.docx
+++ b/RECIBO DE PAGAMENTO DOS DOMINGOS GRAVATAI.docx
@@ -4,41 +4,15 @@
   <w:body>
     <w:p>
       <w:r>
+        <w:rPr>
+          <w:sz w:val="24"/>
+        </w:rPr>
         <w:t>RECIBO DE PAGAMENTO</w:t>
         <w:br/>
-      </w:r>
-      <w:r>
-        <w:rPr>
-          <w:b/>
-          <w:sz w:val="28"/>
-        </w:rPr>
-        <w:t xml:space="preserve">JOSE, </w:t>
-      </w:r>
-      <w:r>
-        <w:t xml:space="preserve">inscrito(a) no CPF sob o nº </w:t>
-      </w:r>
-      <w:r>
-        <w:rPr>
-          <w:b/>
-          <w:sz w:val="28"/>
-        </w:rPr>
-        <w:t>1234567891234</w:t>
-      </w:r>
-      <w:r>
-        <w:t>, declaro para os devidos fins ter recebido nesta data, da empresa KFP SERVICE DIGITAL LTDA, inscrita no CNPJ sob o nº 41.230.154/0001-57, a importância de R$</w:t>
-      </w:r>
-      <w:r>
-        <w:rPr>
-          <w:b/>
-          <w:sz w:val="28"/>
-        </w:rPr>
-        <w:t>100.0</w:t>
-      </w:r>
-      <w:r>
-        <w:t xml:space="preserve"> concernente ao pagamento de um domingo trabalhado.</w:t>
+        <w:t>JOSE, inscrito(a) no CPF sob o nº 1234567891234, declaro para os devidos fins ter recebido nesta data, da empresa GRAVATAI SERVICE DIGITAL LTDA, inscrita no CNPJ sob o nº 00.111.222/0001-33, a importância de R$100.0 concernente ao pagamento de um domingo trabalhado.</w:t>
         <w:br/>
         <w:br/>
-        <w:t>Cachoeirinha, 29 de setembro de 2024.</w:t>
+        <w:t>Cachoeirinha, 2025-04-04 00:00:00.</w:t>
         <w:br/>
         <w:br/>
         <w:t>_________________________________________________</w:t>
@@ -54,41 +28,15 @@
     </w:p>
     <w:p>
       <w:r>
+        <w:rPr>
+          <w:sz w:val="24"/>
+        </w:rPr>
         <w:t>RECIBO DE PAGAMENTO</w:t>
         <w:br/>
-      </w:r>
-      <w:r>
-        <w:rPr>
-          <w:b/>
-          <w:sz w:val="28"/>
-        </w:rPr>
-        <w:t xml:space="preserve">MARIA, </w:t>
-      </w:r>
-      <w:r>
-        <w:t xml:space="preserve">inscrito(a) no CPF sob o nº </w:t>
-      </w:r>
-      <w:r>
-        <w:rPr>
-          <w:b/>
-          <w:sz w:val="28"/>
-        </w:rPr>
-        <w:t>1234567891234</w:t>
-      </w:r>
-      <w:r>
-        <w:t>, declaro para os devidos fins ter recebido nesta data, da empresa KFP SERVICE DIGITAL LTDA, inscrita no CNPJ sob o nº 41.230.154/0001-57, a importância de R$</w:t>
-      </w:r>
-      <w:r>
-        <w:rPr>
-          <w:b/>
-          <w:sz w:val="28"/>
-        </w:rPr>
-        <w:t>50.0</w:t>
-      </w:r>
-      <w:r>
-        <w:t xml:space="preserve"> concernente ao pagamento de um domingo trabalhado.</w:t>
+        <w:t>MARIA, inscrito(a) no CPF sob o nº 1234567891234, declaro para os devidos fins ter recebido nesta data, da empresa GRAVATAI SERVICE DIGITAL LTDA, inscrita no CNPJ sob o nº 00.111.222/0001-33, a importância de R$50.0 concernente ao pagamento de um domingo trabalhado.</w:t>
         <w:br/>
         <w:br/>
-        <w:t>Cachoeirinha, 29 de setembro de 2024.</w:t>
+        <w:t>Cachoeirinha, 2025-04-04 00:00:00.</w:t>
         <w:br/>
         <w:br/>
         <w:t>_________________________________________________</w:t>
@@ -104,41 +52,15 @@
     </w:p>
     <w:p>
       <w:r>
+        <w:rPr>
+          <w:sz w:val="24"/>
+        </w:rPr>
         <w:t>RECIBO DE PAGAMENTO</w:t>
         <w:br/>
-      </w:r>
-      <w:r>
-        <w:rPr>
-          <w:b/>
-          <w:sz w:val="28"/>
-        </w:rPr>
-        <w:t xml:space="preserve">LUIS, </w:t>
-      </w:r>
-      <w:r>
-        <w:t xml:space="preserve">inscrito(a) no CPF sob o nº </w:t>
-      </w:r>
-      <w:r>
-        <w:rPr>
-          <w:b/>
-          <w:sz w:val="28"/>
-        </w:rPr>
-        <w:t>1234567891234</w:t>
-      </w:r>
-      <w:r>
-        <w:t>, declaro para os devidos fins ter recebido nesta data, da empresa KFP SERVICE DIGITAL LTDA, inscrita no CNPJ sob o nº 41.230.154/0001-57, a importância de R$</w:t>
-      </w:r>
-      <w:r>
-        <w:rPr>
-          <w:b/>
-          <w:sz w:val="28"/>
-        </w:rPr>
-        <w:t>50.0</w:t>
-      </w:r>
-      <w:r>
-        <w:t xml:space="preserve"> concernente ao pagamento de um domingo trabalhado.</w:t>
+        <w:t>LUIS, inscrito(a) no CPF sob o nº 1234567891234, declaro para os devidos fins ter recebido nesta data, da empresa GRAVATAI SERVICE DIGITAL LTDA, inscrita no CNPJ sob o nº 00.111.222/0001-33, a importância de R$50.0 concernente ao pagamento de um domingo trabalhado.</w:t>
         <w:br/>
         <w:br/>
-        <w:t>Cachoeirinha, 29 de setembro de 2024.</w:t>
+        <w:t>Cachoeirinha, 2025-04-04 00:00:00.</w:t>
         <w:br/>
         <w:br/>
         <w:t>_________________________________________________</w:t>
@@ -154,41 +76,15 @@
     </w:p>
     <w:p>
       <w:r>
+        <w:rPr>
+          <w:sz w:val="24"/>
+        </w:rPr>
         <w:t>RECIBO DE PAGAMENTO</w:t>
         <w:br/>
-      </w:r>
-      <w:r>
-        <w:rPr>
-          <w:b/>
-          <w:sz w:val="28"/>
-        </w:rPr>
-        <w:t xml:space="preserve">FERNANDO, </w:t>
-      </w:r>
-      <w:r>
-        <w:t xml:space="preserve">inscrito(a) no CPF sob o nº </w:t>
-      </w:r>
-      <w:r>
-        <w:rPr>
-          <w:b/>
-          <w:sz w:val="28"/>
-        </w:rPr>
-        <w:t>1234567891234</w:t>
-      </w:r>
-      <w:r>
-        <w:t>, declaro para os devidos fins ter recebido nesta data, da empresa KFP SERVICE DIGITAL LTDA, inscrita no CNPJ sob o nº 41.230.154/0001-57, a importância de R$</w:t>
-      </w:r>
-      <w:r>
-        <w:rPr>
-          <w:b/>
-          <w:sz w:val="28"/>
-        </w:rPr>
-        <w:t>50.0</w:t>
-      </w:r>
-      <w:r>
-        <w:t xml:space="preserve"> concernente ao pagamento de um domingo trabalhado.</w:t>
+        <w:t>FERNANDO, inscrito(a) no CPF sob o nº 1234567891234, declaro para os devidos fins ter recebido nesta data, da empresa GRAVATAI SERVICE DIGITAL LTDA, inscrita no CNPJ sob o nº 00.111.222/0001-33, a importância de R$50.0 concernente ao pagamento de um domingo trabalhado.</w:t>
         <w:br/>
         <w:br/>
-        <w:t>Cachoeirinha, 29 de setembro de 2024.</w:t>
+        <w:t>Cachoeirinha, 2025-04-04 00:00:00.</w:t>
         <w:br/>
         <w:br/>
         <w:t>_________________________________________________</w:t>
@@ -204,41 +100,15 @@
     </w:p>
     <w:p>
       <w:r>
+        <w:rPr>
+          <w:sz w:val="24"/>
+        </w:rPr>
         <w:t>RECIBO DE PAGAMENTO</w:t>
         <w:br/>
-      </w:r>
-      <w:r>
-        <w:rPr>
-          <w:b/>
-          <w:sz w:val="28"/>
-        </w:rPr>
-        <w:t xml:space="preserve">MATEUS, </w:t>
-      </w:r>
-      <w:r>
-        <w:t xml:space="preserve">inscrito(a) no CPF sob o nº </w:t>
-      </w:r>
-      <w:r>
-        <w:rPr>
-          <w:b/>
-          <w:sz w:val="28"/>
-        </w:rPr>
-        <w:t>1234567891234</w:t>
-      </w:r>
-      <w:r>
-        <w:t>, declaro para os devidos fins ter recebido nesta data, da empresa KFP SERVICE DIGITAL LTDA, inscrita no CNPJ sob o nº 41.230.154/0001-57, a importância de R$</w:t>
-      </w:r>
-      <w:r>
-        <w:rPr>
-          <w:b/>
-          <w:sz w:val="28"/>
-        </w:rPr>
-        <w:t>49.9</w:t>
-      </w:r>
-      <w:r>
-        <w:t xml:space="preserve"> concernente ao pagamento de um domingo trabalhado.</w:t>
+        <w:t>MATEUS, inscrito(a) no CPF sob o nº 1234567891234, declaro para os devidos fins ter recebido nesta data, da empresa GRAVATAI SERVICE DIGITAL LTDA, inscrita no CNPJ sob o nº 00.111.222/0001-33, a importância de R$49.9 concernente ao pagamento de um domingo trabalhado.</w:t>
         <w:br/>
         <w:br/>
-        <w:t>Cachoeirinha, 29 de setembro de 2024.</w:t>
+        <w:t>Cachoeirinha, 2025-04-04 00:00:00.</w:t>
         <w:br/>
         <w:br/>
         <w:t>_________________________________________________</w:t>
@@ -254,41 +124,15 @@
     </w:p>
     <w:p>
       <w:r>
+        <w:rPr>
+          <w:sz w:val="24"/>
+        </w:rPr>
         <w:t>RECIBO DE PAGAMENTO</w:t>
         <w:br/>
-      </w:r>
-      <w:r>
-        <w:rPr>
-          <w:b/>
-          <w:sz w:val="28"/>
-        </w:rPr>
-        <w:t xml:space="preserve">JACQUE, </w:t>
-      </w:r>
-      <w:r>
-        <w:t xml:space="preserve">inscrito(a) no CPF sob o nº </w:t>
-      </w:r>
-      <w:r>
-        <w:rPr>
-          <w:b/>
-          <w:sz w:val="28"/>
-        </w:rPr>
-        <w:t>1234567891234</w:t>
-      </w:r>
-      <w:r>
-        <w:t>, declaro para os devidos fins ter recebido nesta data, da empresa KFP SERVICE DIGITAL LTDA, inscrita no CNPJ sob o nº 41.230.154/0001-57, a importância de R$</w:t>
-      </w:r>
-      <w:r>
-        <w:rPr>
-          <w:b/>
-          <w:sz w:val="28"/>
-        </w:rPr>
-        <w:t>49.9</w:t>
-      </w:r>
-      <w:r>
-        <w:t xml:space="preserve"> concernente ao pagamento de um domingo trabalhado.</w:t>
+        <w:t>JACQUE, inscrito(a) no CPF sob o nº 1234567891234, declaro para os devidos fins ter recebido nesta data, da empresa GRAVATAI SERVICE DIGITAL LTDA, inscrita no CNPJ sob o nº 00.111.222/0001-33, a importância de R$49.9 concernente ao pagamento de um domingo trabalhado.</w:t>
         <w:br/>
         <w:br/>
-        <w:t>Cachoeirinha, 29 de setembro de 2024.</w:t>
+        <w:t>Cachoeirinha, 2025-04-04 00:00:00.</w:t>
         <w:br/>
         <w:br/>
         <w:t>_________________________________________________</w:t>
@@ -304,41 +148,15 @@
     </w:p>
     <w:p>
       <w:r>
+        <w:rPr>
+          <w:sz w:val="24"/>
+        </w:rPr>
         <w:t>RECIBO DE PAGAMENTO</w:t>
         <w:br/>
-      </w:r>
-      <w:r>
-        <w:rPr>
-          <w:b/>
-          <w:sz w:val="28"/>
-        </w:rPr>
-        <w:t xml:space="preserve">GRAZI, </w:t>
-      </w:r>
-      <w:r>
-        <w:t xml:space="preserve">inscrito(a) no CPF sob o nº </w:t>
-      </w:r>
-      <w:r>
-        <w:rPr>
-          <w:b/>
-          <w:sz w:val="28"/>
-        </w:rPr>
-        <w:t>1234567891234</w:t>
-      </w:r>
-      <w:r>
-        <w:t>, declaro para os devidos fins ter recebido nesta data, da empresa KFP SERVICE DIGITAL LTDA, inscrita no CNPJ sob o nº 41.230.154/0001-57, a importância de R$</w:t>
-      </w:r>
-      <w:r>
-        <w:rPr>
-          <w:b/>
-          <w:sz w:val="28"/>
-        </w:rPr>
-        <w:t>49.9</w:t>
-      </w:r>
-      <w:r>
-        <w:t xml:space="preserve"> concernente ao pagamento de um domingo trabalhado.</w:t>
+        <w:t>GRAZI, inscrito(a) no CPF sob o nº 1234567891234, declaro para os devidos fins ter recebido nesta data, da empresa GRAVATAI SERVICE DIGITAL LTDA, inscrita no CNPJ sob o nº 00.111.222/0001-33, a importância de R$49.9 concernente ao pagamento de um domingo trabalhado.</w:t>
         <w:br/>
         <w:br/>
-        <w:t>Cachoeirinha, 29 de setembro de 2024.</w:t>
+        <w:t>Cachoeirinha, 2025-04-04 00:00:00.</w:t>
         <w:br/>
         <w:br/>
         <w:t>_________________________________________________</w:t>
@@ -354,41 +172,15 @@
     </w:p>
     <w:p>
       <w:r>
+        <w:rPr>
+          <w:sz w:val="24"/>
+        </w:rPr>
         <w:t>RECIBO DE PAGAMENTO</w:t>
         <w:br/>
-      </w:r>
-      <w:r>
-        <w:rPr>
-          <w:b/>
-          <w:sz w:val="28"/>
-        </w:rPr>
-        <w:t xml:space="preserve">teste final, </w:t>
-      </w:r>
-      <w:r>
-        <w:t xml:space="preserve">inscrito(a) no CPF sob o nº </w:t>
-      </w:r>
-      <w:r>
-        <w:rPr>
-          <w:b/>
-          <w:sz w:val="28"/>
-        </w:rPr>
-        <w:t>8419028743918</w:t>
-      </w:r>
-      <w:r>
-        <w:t>, declaro para os devidos fins ter recebido nesta data, da empresa KFP SERVICE DIGITAL LTDA, inscrita no CNPJ sob o nº 41.230.154/0001-57, a importância de R$</w:t>
-      </w:r>
-      <w:r>
-        <w:rPr>
-          <w:b/>
-          <w:sz w:val="28"/>
-        </w:rPr>
-        <w:t>10051.0</w:t>
-      </w:r>
-      <w:r>
-        <w:t xml:space="preserve"> concernente ao pagamento de um domingo trabalhado.</w:t>
+        <w:t>teste final, inscrito(a) no CPF sob o nº 8419028743918, declaro para os devidos fins ter recebido nesta data, da empresa GRAVATAI SERVICE DIGITAL LTDA, inscrita no CNPJ sob o nº 00.111.222/0001-33, a importância de R$10051.0 concernente ao pagamento de um domingo trabalhado.</w:t>
         <w:br/>
         <w:br/>
-        <w:t>Cachoeirinha, 29 de setembro de 2024.</w:t>
+        <w:t>Cachoeirinha, 2025-04-04 00:00:00.</w:t>
         <w:br/>
         <w:br/>
         <w:t>_________________________________________________</w:t>
@@ -404,41 +196,15 @@
     </w:p>
     <w:p>
       <w:r>
+        <w:rPr>
+          <w:sz w:val="24"/>
+        </w:rPr>
         <w:t>RECIBO DE PAGAMENTO</w:t>
         <w:br/>
-      </w:r>
-      <w:r>
-        <w:rPr>
-          <w:b/>
-          <w:sz w:val="28"/>
-        </w:rPr>
-        <w:t xml:space="preserve">FULANO, </w:t>
-      </w:r>
-      <w:r>
-        <w:t xml:space="preserve">inscrito(a) no CPF sob o nº </w:t>
-      </w:r>
-      <w:r>
-        <w:rPr>
-          <w:b/>
-          <w:sz w:val="28"/>
-        </w:rPr>
-        <w:t>1234567891234</w:t>
-      </w:r>
-      <w:r>
-        <w:t>, declaro para os devidos fins ter recebido nesta data, da empresa KFP SERVICE DIGITAL LTDA, inscrita no CNPJ sob o nº 41.230.154/0001-57, a importância de R$</w:t>
-      </w:r>
-      <w:r>
-        <w:rPr>
-          <w:b/>
-          <w:sz w:val="28"/>
-        </w:rPr>
-        <w:t>35.0</w:t>
-      </w:r>
-      <w:r>
-        <w:t xml:space="preserve"> concernente ao pagamento de um domingo trabalhado.</w:t>
+        <w:t>FULANO, inscrito(a) no CPF sob o nº 1234567891234, declaro para os devidos fins ter recebido nesta data, da empresa GRAVATAI SERVICE DIGITAL LTDA, inscrita no CNPJ sob o nº 00.111.222/0001-33, a importância de R$35.0 concernente ao pagamento de um domingo trabalhado.</w:t>
         <w:br/>
         <w:br/>
-        <w:t>Cachoeirinha, 29 de setembro de 2024.</w:t>
+        <w:t>Cachoeirinha, 2025-04-04 00:00:00.</w:t>
         <w:br/>
         <w:br/>
         <w:t>_________________________________________________</w:t>

</xml_diff>

<commit_message>
corrigir formato da data nos recibos para '04 de abril de 2025'
</commit_message>
<xml_diff>
--- a/RECIBO DE PAGAMENTO DOS DOMINGOS GRAVATAI.docx
+++ b/RECIBO DE PAGAMENTO DOS DOMINGOS GRAVATAI.docx
@@ -12,7 +12,7 @@
         <w:t>JOSE, inscrito(a) no CPF sob o nº 1234567891234, declaro para os devidos fins ter recebido nesta data, da empresa GRAVATAI SERVICE DIGITAL LTDA, inscrita no CNPJ sob o nº 00.111.222/0001-33, a importância de R$100.0 concernente ao pagamento de um domingo trabalhado.</w:t>
         <w:br/>
         <w:br/>
-        <w:t>Cachoeirinha, 2025-04-04 00:00:00.</w:t>
+        <w:t>Cachoeirinha, 04 de April de 2025.</w:t>
         <w:br/>
         <w:br/>
         <w:t>_________________________________________________</w:t>
@@ -36,7 +36,7 @@
         <w:t>MARIA, inscrito(a) no CPF sob o nº 1234567891234, declaro para os devidos fins ter recebido nesta data, da empresa GRAVATAI SERVICE DIGITAL LTDA, inscrita no CNPJ sob o nº 00.111.222/0001-33, a importância de R$50.0 concernente ao pagamento de um domingo trabalhado.</w:t>
         <w:br/>
         <w:br/>
-        <w:t>Cachoeirinha, 2025-04-04 00:00:00.</w:t>
+        <w:t>Cachoeirinha, 04 de April de 2025.</w:t>
         <w:br/>
         <w:br/>
         <w:t>_________________________________________________</w:t>
@@ -60,7 +60,7 @@
         <w:t>LUIS, inscrito(a) no CPF sob o nº 1234567891234, declaro para os devidos fins ter recebido nesta data, da empresa GRAVATAI SERVICE DIGITAL LTDA, inscrita no CNPJ sob o nº 00.111.222/0001-33, a importância de R$50.0 concernente ao pagamento de um domingo trabalhado.</w:t>
         <w:br/>
         <w:br/>
-        <w:t>Cachoeirinha, 2025-04-04 00:00:00.</w:t>
+        <w:t>Cachoeirinha, 04 de April de 2025.</w:t>
         <w:br/>
         <w:br/>
         <w:t>_________________________________________________</w:t>
@@ -84,7 +84,7 @@
         <w:t>FERNANDO, inscrito(a) no CPF sob o nº 1234567891234, declaro para os devidos fins ter recebido nesta data, da empresa GRAVATAI SERVICE DIGITAL LTDA, inscrita no CNPJ sob o nº 00.111.222/0001-33, a importância de R$50.0 concernente ao pagamento de um domingo trabalhado.</w:t>
         <w:br/>
         <w:br/>
-        <w:t>Cachoeirinha, 2025-04-04 00:00:00.</w:t>
+        <w:t>Cachoeirinha, 04 de April de 2025.</w:t>
         <w:br/>
         <w:br/>
         <w:t>_________________________________________________</w:t>
@@ -108,7 +108,7 @@
         <w:t>MATEUS, inscrito(a) no CPF sob o nº 1234567891234, declaro para os devidos fins ter recebido nesta data, da empresa GRAVATAI SERVICE DIGITAL LTDA, inscrita no CNPJ sob o nº 00.111.222/0001-33, a importância de R$49.9 concernente ao pagamento de um domingo trabalhado.</w:t>
         <w:br/>
         <w:br/>
-        <w:t>Cachoeirinha, 2025-04-04 00:00:00.</w:t>
+        <w:t>Cachoeirinha, 04 de April de 2025.</w:t>
         <w:br/>
         <w:br/>
         <w:t>_________________________________________________</w:t>
@@ -132,7 +132,7 @@
         <w:t>JACQUE, inscrito(a) no CPF sob o nº 1234567891234, declaro para os devidos fins ter recebido nesta data, da empresa GRAVATAI SERVICE DIGITAL LTDA, inscrita no CNPJ sob o nº 00.111.222/0001-33, a importância de R$49.9 concernente ao pagamento de um domingo trabalhado.</w:t>
         <w:br/>
         <w:br/>
-        <w:t>Cachoeirinha, 2025-04-04 00:00:00.</w:t>
+        <w:t>Cachoeirinha, 04 de April de 2025.</w:t>
         <w:br/>
         <w:br/>
         <w:t>_________________________________________________</w:t>
@@ -156,7 +156,7 @@
         <w:t>GRAZI, inscrito(a) no CPF sob o nº 1234567891234, declaro para os devidos fins ter recebido nesta data, da empresa GRAVATAI SERVICE DIGITAL LTDA, inscrita no CNPJ sob o nº 00.111.222/0001-33, a importância de R$49.9 concernente ao pagamento de um domingo trabalhado.</w:t>
         <w:br/>
         <w:br/>
-        <w:t>Cachoeirinha, 2025-04-04 00:00:00.</w:t>
+        <w:t>Cachoeirinha, 04 de April de 2025.</w:t>
         <w:br/>
         <w:br/>
         <w:t>_________________________________________________</w:t>
@@ -180,7 +180,7 @@
         <w:t>teste final, inscrito(a) no CPF sob o nº 8419028743918, declaro para os devidos fins ter recebido nesta data, da empresa GRAVATAI SERVICE DIGITAL LTDA, inscrita no CNPJ sob o nº 00.111.222/0001-33, a importância de R$10051.0 concernente ao pagamento de um domingo trabalhado.</w:t>
         <w:br/>
         <w:br/>
-        <w:t>Cachoeirinha, 2025-04-04 00:00:00.</w:t>
+        <w:t>Cachoeirinha, 04 de April de 2025.</w:t>
         <w:br/>
         <w:br/>
         <w:t>_________________________________________________</w:t>
@@ -204,7 +204,7 @@
         <w:t>FULANO, inscrito(a) no CPF sob o nº 1234567891234, declaro para os devidos fins ter recebido nesta data, da empresa GRAVATAI SERVICE DIGITAL LTDA, inscrita no CNPJ sob o nº 00.111.222/0001-33, a importância de R$35.0 concernente ao pagamento de um domingo trabalhado.</w:t>
         <w:br/>
         <w:br/>
-        <w:t>Cachoeirinha, 2025-04-04 00:00:00.</w:t>
+        <w:t>Cachoeirinha, 04 de April de 2025.</w:t>
         <w:br/>
         <w:br/>
         <w:t>_________________________________________________</w:t>

</xml_diff>

<commit_message>
Adicionar configuração de locale para português do Brasil e corrigir formato da data nos recibos
</commit_message>
<xml_diff>
--- a/RECIBO DE PAGAMENTO DOS DOMINGOS GRAVATAI.docx
+++ b/RECIBO DE PAGAMENTO DOS DOMINGOS GRAVATAI.docx
@@ -12,7 +12,7 @@
         <w:t>JOSE, inscrito(a) no CPF sob o nº 1234567891234, declaro para os devidos fins ter recebido nesta data, da empresa GRAVATAI SERVICE DIGITAL LTDA, inscrita no CNPJ sob o nº 00.111.222/0001-33, a importância de R$100.0 concernente ao pagamento de um domingo trabalhado.</w:t>
         <w:br/>
         <w:br/>
-        <w:t>Cachoeirinha, 04 de April de 2025.</w:t>
+        <w:t>Cachoeirinha, 04 de abril de 2025.</w:t>
         <w:br/>
         <w:br/>
         <w:t>_________________________________________________</w:t>
@@ -36,7 +36,7 @@
         <w:t>MARIA, inscrito(a) no CPF sob o nº 1234567891234, declaro para os devidos fins ter recebido nesta data, da empresa GRAVATAI SERVICE DIGITAL LTDA, inscrita no CNPJ sob o nº 00.111.222/0001-33, a importância de R$50.0 concernente ao pagamento de um domingo trabalhado.</w:t>
         <w:br/>
         <w:br/>
-        <w:t>Cachoeirinha, 04 de April de 2025.</w:t>
+        <w:t>Cachoeirinha, 04 de abril de 2025.</w:t>
         <w:br/>
         <w:br/>
         <w:t>_________________________________________________</w:t>
@@ -60,7 +60,7 @@
         <w:t>LUIS, inscrito(a) no CPF sob o nº 1234567891234, declaro para os devidos fins ter recebido nesta data, da empresa GRAVATAI SERVICE DIGITAL LTDA, inscrita no CNPJ sob o nº 00.111.222/0001-33, a importância de R$50.0 concernente ao pagamento de um domingo trabalhado.</w:t>
         <w:br/>
         <w:br/>
-        <w:t>Cachoeirinha, 04 de April de 2025.</w:t>
+        <w:t>Cachoeirinha, 04 de abril de 2025.</w:t>
         <w:br/>
         <w:br/>
         <w:t>_________________________________________________</w:t>
@@ -84,7 +84,7 @@
         <w:t>FERNANDO, inscrito(a) no CPF sob o nº 1234567891234, declaro para os devidos fins ter recebido nesta data, da empresa GRAVATAI SERVICE DIGITAL LTDA, inscrita no CNPJ sob o nº 00.111.222/0001-33, a importância de R$50.0 concernente ao pagamento de um domingo trabalhado.</w:t>
         <w:br/>
         <w:br/>
-        <w:t>Cachoeirinha, 04 de April de 2025.</w:t>
+        <w:t>Cachoeirinha, 04 de abril de 2025.</w:t>
         <w:br/>
         <w:br/>
         <w:t>_________________________________________________</w:t>
@@ -108,7 +108,7 @@
         <w:t>MATEUS, inscrito(a) no CPF sob o nº 1234567891234, declaro para os devidos fins ter recebido nesta data, da empresa GRAVATAI SERVICE DIGITAL LTDA, inscrita no CNPJ sob o nº 00.111.222/0001-33, a importância de R$49.9 concernente ao pagamento de um domingo trabalhado.</w:t>
         <w:br/>
         <w:br/>
-        <w:t>Cachoeirinha, 04 de April de 2025.</w:t>
+        <w:t>Cachoeirinha, 04 de abril de 2025.</w:t>
         <w:br/>
         <w:br/>
         <w:t>_________________________________________________</w:t>
@@ -132,7 +132,7 @@
         <w:t>JACQUE, inscrito(a) no CPF sob o nº 1234567891234, declaro para os devidos fins ter recebido nesta data, da empresa GRAVATAI SERVICE DIGITAL LTDA, inscrita no CNPJ sob o nº 00.111.222/0001-33, a importância de R$49.9 concernente ao pagamento de um domingo trabalhado.</w:t>
         <w:br/>
         <w:br/>
-        <w:t>Cachoeirinha, 04 de April de 2025.</w:t>
+        <w:t>Cachoeirinha, 04 de abril de 2025.</w:t>
         <w:br/>
         <w:br/>
         <w:t>_________________________________________________</w:t>
@@ -156,7 +156,7 @@
         <w:t>GRAZI, inscrito(a) no CPF sob o nº 1234567891234, declaro para os devidos fins ter recebido nesta data, da empresa GRAVATAI SERVICE DIGITAL LTDA, inscrita no CNPJ sob o nº 00.111.222/0001-33, a importância de R$49.9 concernente ao pagamento de um domingo trabalhado.</w:t>
         <w:br/>
         <w:br/>
-        <w:t>Cachoeirinha, 04 de April de 2025.</w:t>
+        <w:t>Cachoeirinha, 04 de abril de 2025.</w:t>
         <w:br/>
         <w:br/>
         <w:t>_________________________________________________</w:t>
@@ -180,7 +180,7 @@
         <w:t>teste final, inscrito(a) no CPF sob o nº 8419028743918, declaro para os devidos fins ter recebido nesta data, da empresa GRAVATAI SERVICE DIGITAL LTDA, inscrita no CNPJ sob o nº 00.111.222/0001-33, a importância de R$10051.0 concernente ao pagamento de um domingo trabalhado.</w:t>
         <w:br/>
         <w:br/>
-        <w:t>Cachoeirinha, 04 de April de 2025.</w:t>
+        <w:t>Cachoeirinha, 04 de abril de 2025.</w:t>
         <w:br/>
         <w:br/>
         <w:t>_________________________________________________</w:t>
@@ -204,7 +204,7 @@
         <w:t>FULANO, inscrito(a) no CPF sob o nº 1234567891234, declaro para os devidos fins ter recebido nesta data, da empresa GRAVATAI SERVICE DIGITAL LTDA, inscrita no CNPJ sob o nº 00.111.222/0001-33, a importância de R$35.0 concernente ao pagamento de um domingo trabalhado.</w:t>
         <w:br/>
         <w:br/>
-        <w:t>Cachoeirinha, 04 de April de 2025.</w:t>
+        <w:t>Cachoeirinha, 04 de abril de 2025.</w:t>
         <w:br/>
         <w:br/>
         <w:t>_________________________________________________</w:t>

</xml_diff>